<commit_message>
Cambiamenti COCOMO e DocAttivProg
</commit_message>
<xml_diff>
--- a/Documentazione/Costi/COCOMO/Calcolo COCOMO.docx
+++ b/Documentazione/Costi/COCOMO/Calcolo COCOMO.docx
@@ -1,24 +1,42 @@
 
 <file path=word/document.xml><?xml version="1.0" encoding="utf-8"?>
-<w:document xmlns:wpc="http://schemas.microsoft.com/office/word/2010/wordprocessingCanvas" xmlns:cx="http://schemas.microsoft.com/office/drawing/2014/chartex" xmlns:mc="http://schemas.openxmlformats.org/markup-compatibility/2006" xmlns:o="urn:schemas-microsoft-com:office:office" xmlns:r="http://schemas.openxmlformats.org/officeDocument/2006/relationships" xmlns:m="http://schemas.openxmlformats.org/officeDocument/2006/math" xmlns:v="urn:schemas-microsoft-com:vml" xmlns:wp14="http://schemas.microsoft.com/office/word/2010/wordprocessingDrawing" xmlns:wp="http://schemas.openxmlformats.org/drawingml/2006/wordprocessingDrawing" xmlns:w10="urn:schemas-microsoft-com:office:word" xmlns:w="http://schemas.openxmlformats.org/wordprocessingml/2006/main" xmlns:w14="http://schemas.microsoft.com/office/word/2010/wordml" xmlns:w15="http://schemas.microsoft.com/office/word/2012/wordml" xmlns:w16se="http://schemas.microsoft.com/office/word/2015/wordml/symex" xmlns:wpg="http://schemas.microsoft.com/office/word/2010/wordprocessingGroup" xmlns:wpi="http://schemas.microsoft.com/office/word/2010/wordprocessingInk" xmlns:wne="http://schemas.microsoft.com/office/word/2006/wordml" xmlns:wps="http://schemas.microsoft.com/office/word/2010/wordprocessingShape" mc:Ignorable="w14 w15 w16se wp14">
+<w:document xmlns:wpc="http://schemas.microsoft.com/office/word/2010/wordprocessingCanvas" xmlns:cx="http://schemas.microsoft.com/office/drawing/2014/chartex" xmlns:cx1="http://schemas.microsoft.com/office/drawing/2015/9/8/chartex" xmlns:cx2="http://schemas.microsoft.com/office/drawing/2015/10/21/chartex" xmlns:cx3="http://schemas.microsoft.com/office/drawing/2016/5/9/chartex" xmlns:cx4="http://schemas.microsoft.com/office/drawing/2016/5/10/chartex" xmlns:cx5="http://schemas.microsoft.com/office/drawing/2016/5/11/chartex" xmlns:cx6="http://schemas.microsoft.com/office/drawing/2016/5/12/chartex" xmlns:cx7="http://schemas.microsoft.com/office/drawing/2016/5/13/chartex" xmlns:cx8="http://schemas.microsoft.com/office/drawing/2016/5/14/chartex" xmlns:mc="http://schemas.openxmlformats.org/markup-compatibility/2006" xmlns:aink="http://schemas.microsoft.com/office/drawing/2016/ink" xmlns:am3d="http://schemas.microsoft.com/office/drawing/2017/model3d" xmlns:o="urn:schemas-microsoft-com:office:office" xmlns:r="http://schemas.openxmlformats.org/officeDocument/2006/relationships" xmlns:m="http://schemas.openxmlformats.org/officeDocument/2006/math" xmlns:v="urn:schemas-microsoft-com:vml" xmlns:wp14="http://schemas.microsoft.com/office/word/2010/wordprocessingDrawing" xmlns:wp="http://schemas.openxmlformats.org/drawingml/2006/wordprocessingDrawing" xmlns:w10="urn:schemas-microsoft-com:office:word" xmlns:w="http://schemas.openxmlformats.org/wordprocessingml/2006/main" xmlns:w14="http://schemas.microsoft.com/office/word/2010/wordml" xmlns:w15="http://schemas.microsoft.com/office/word/2012/wordml" xmlns:w16cid="http://schemas.microsoft.com/office/word/2016/wordml/cid" xmlns:w16se="http://schemas.microsoft.com/office/word/2015/wordml/symex" xmlns:wpg="http://schemas.microsoft.com/office/word/2010/wordprocessingGroup" xmlns:wpi="http://schemas.microsoft.com/office/word/2010/wordprocessingInk" xmlns:wne="http://schemas.microsoft.com/office/word/2006/wordml" xmlns:wps="http://schemas.microsoft.com/office/word/2010/wordprocessingShape" mc:Ignorable="w14 w15 w16se w16cid wp14">
   <w:body>
     <w:p>
       <w:pPr>
         <w:pStyle w:val="Titolo1"/>
-      </w:pPr>
-      <w:r>
-        <w:t xml:space="preserve">Calcolo </w:t>
-      </w:r>
-      <w:r>
-        <w:t>COCOMO – Early Design and Post Ar</w:t>
-      </w:r>
-      <w:bookmarkStart w:id="0" w:name="_GoBack"/>
-      <w:bookmarkEnd w:id="0"/>
-      <w:r>
-        <w:t>chitecture</w:t>
-      </w:r>
-    </w:p>
-    <w:p/>
+        <w:rPr>
+          <w:lang w:val="en-US"/>
+        </w:rPr>
+      </w:pPr>
+      <w:proofErr w:type="spellStart"/>
+      <w:r>
+        <w:rPr>
+          <w:lang w:val="en-US"/>
+        </w:rPr>
+        <w:t>Calcolo</w:t>
+      </w:r>
+      <w:proofErr w:type="spellEnd"/>
+      <w:r>
+        <w:rPr>
+          <w:lang w:val="en-US"/>
+        </w:rPr>
+        <w:t xml:space="preserve"> </w:t>
+      </w:r>
+      <w:r>
+        <w:rPr>
+          <w:lang w:val="en-US"/>
+        </w:rPr>
+        <w:t>COCOMO – Early Design and Post Architecture</w:t>
+      </w:r>
+    </w:p>
+    <w:p>
+      <w:pPr>
+        <w:rPr>
+          <w:lang w:val="en-US"/>
+        </w:rPr>
+      </w:pPr>
+    </w:p>
     <w:p>
       <w:pPr>
         <w:rPr>
@@ -124,10 +142,7 @@
     </w:p>
     <w:p>
       <w:r>
-        <w:t xml:space="preserve">Valore nominale </w:t>
-      </w:r>
-      <w:r>
-        <w:t>= 2.94</w:t>
+        <w:t>Valore nominale = 2.94</w:t>
       </w:r>
     </w:p>
     <w:p/>
@@ -268,19 +283,7 @@
             <w:rPr>
               <w:rFonts w:ascii="Cambria Math" w:hAnsi="Cambria Math"/>
             </w:rPr>
-            <m:t>E=B+0</m:t>
-          </m:r>
-          <m:r>
-            <w:rPr>
-              <w:rFonts w:ascii="Cambria Math" w:hAnsi="Cambria Math"/>
-            </w:rPr>
-            <m:t>,</m:t>
-          </m:r>
-          <m:r>
-            <w:rPr>
-              <w:rFonts w:ascii="Cambria Math" w:hAnsi="Cambria Math"/>
-            </w:rPr>
-            <m:t>01*</m:t>
+            <m:t>E=B+0,01*</m:t>
           </m:r>
           <m:nary>
             <m:naryPr>
@@ -498,43 +501,7 @@
             <w:rPr>
               <w:rFonts w:ascii="Cambria Math" w:hAnsi="Cambria Math"/>
             </w:rPr>
-            <m:t>E</m:t>
-          </m:r>
-          <m:r>
-            <w:rPr>
-              <w:rFonts w:ascii="Cambria Math" w:hAnsi="Cambria Math"/>
-            </w:rPr>
-            <m:t>=0,91+0,</m:t>
-          </m:r>
-          <m:r>
-            <w:rPr>
-              <w:rFonts w:ascii="Cambria Math" w:hAnsi="Cambria Math"/>
-            </w:rPr>
-            <m:t>01*18</m:t>
-          </m:r>
-          <m:r>
-            <w:rPr>
-              <w:rFonts w:ascii="Cambria Math" w:hAnsi="Cambria Math"/>
-            </w:rPr>
-            <m:t>,</m:t>
-          </m:r>
-          <m:r>
-            <w:rPr>
-              <w:rFonts w:ascii="Cambria Math" w:hAnsi="Cambria Math"/>
-            </w:rPr>
-            <m:t>18=1</m:t>
-          </m:r>
-          <m:r>
-            <w:rPr>
-              <w:rFonts w:ascii="Cambria Math" w:hAnsi="Cambria Math"/>
-            </w:rPr>
-            <m:t>,</m:t>
-          </m:r>
-          <m:r>
-            <w:rPr>
-              <w:rFonts w:ascii="Cambria Math" w:hAnsi="Cambria Math"/>
-            </w:rPr>
-            <m:t>0918</m:t>
+            <m:t>E=0,91+0,01*18,18=1,0918</m:t>
           </m:r>
         </m:oMath>
       </m:oMathPara>
@@ -651,25 +618,48 @@
           <w:ilvl w:val="0"/>
           <w:numId w:val="15"/>
         </w:numPr>
-      </w:pPr>
-      <w:proofErr w:type="spellStart"/>
-      <w:r>
-        <w:t>Required</w:t>
-      </w:r>
-      <w:proofErr w:type="spellEnd"/>
-      <w:r>
-        <w:t xml:space="preserve"> Software Reliability</w:t>
-      </w:r>
-      <w:r>
+        <w:rPr>
+          <w:lang w:val="en-US"/>
+        </w:rPr>
+      </w:pPr>
+      <w:r>
+        <w:rPr>
+          <w:lang w:val="en-US"/>
+        </w:rPr>
+        <w:t>Required Software Reliability</w:t>
+      </w:r>
+      <w:r>
+        <w:rPr>
+          <w:lang w:val="en-US"/>
+        </w:rPr>
         <w:tab/>
         <w:t>Low</w:t>
       </w:r>
       <w:r>
-        <w:tab/>
-      </w:r>
-      <w:r>
+        <w:rPr>
+          <w:lang w:val="en-US"/>
+        </w:rPr>
+        <w:tab/>
+      </w:r>
+      <w:r>
+        <w:rPr>
+          <w:lang w:val="en-US"/>
+        </w:rPr>
         <w:tab/>
         <w:t>0,92</w:t>
+      </w:r>
+      <w:r>
+        <w:rPr>
+          <w:lang w:val="en-US"/>
+        </w:rPr>
+        <w:t xml:space="preserve"> </w:t>
+      </w:r>
+      <w:r>
+        <w:rPr>
+          <w:b/>
+          <w:lang w:val="en-US"/>
+        </w:rPr>
+        <w:t>/ LOW</w:t>
       </w:r>
     </w:p>
     <w:p>
@@ -691,11 +681,24 @@
       </w:r>
       <w:r>
         <w:tab/>
+      </w:r>
+      <w:proofErr w:type="spellStart"/>
+      <w:r>
         <w:t>Nominal</w:t>
       </w:r>
+      <w:proofErr w:type="spellEnd"/>
       <w:r>
         <w:tab/>
         <w:t>1,00</w:t>
+      </w:r>
+      <w:r>
+        <w:t xml:space="preserve"> </w:t>
+      </w:r>
+      <w:r>
+        <w:rPr>
+          <w:b/>
+        </w:rPr>
+        <w:t>/ LOW</w:t>
       </w:r>
     </w:p>
     <w:p>
@@ -738,9 +741,14 @@
           <w:numId w:val="15"/>
         </w:numPr>
       </w:pPr>
+      <w:proofErr w:type="spellStart"/>
       <w:r>
         <w:lastRenderedPageBreak/>
-        <w:t xml:space="preserve">Developed for </w:t>
+        <w:t>Developed</w:t>
+      </w:r>
+      <w:proofErr w:type="spellEnd"/>
+      <w:r>
+        <w:t xml:space="preserve"> for </w:t>
       </w:r>
       <w:proofErr w:type="spellStart"/>
       <w:r>
@@ -769,20 +777,27 @@
           <w:ilvl w:val="0"/>
           <w:numId w:val="15"/>
         </w:numPr>
-      </w:pPr>
-      <w:r>
-        <w:t xml:space="preserve">Documentation Match to Life-Cycle </w:t>
-      </w:r>
-      <w:proofErr w:type="spellStart"/>
-      <w:r>
-        <w:t>Needs</w:t>
-      </w:r>
-      <w:proofErr w:type="spellEnd"/>
-      <w:r>
+        <w:rPr>
+          <w:lang w:val="en-US"/>
+        </w:rPr>
+      </w:pPr>
+      <w:r>
+        <w:rPr>
+          <w:lang w:val="en-US"/>
+        </w:rPr>
+        <w:t>Documentation Match to Life-Cycle Needs</w:t>
+      </w:r>
+      <w:r>
+        <w:rPr>
+          <w:lang w:val="en-US"/>
+        </w:rPr>
         <w:tab/>
         <w:t>Nominal</w:t>
       </w:r>
       <w:r>
+        <w:rPr>
+          <w:lang w:val="en-US"/>
+        </w:rPr>
         <w:tab/>
         <w:t>1,00</w:t>
       </w:r>
@@ -795,16 +810,30 @@
           <w:numId w:val="15"/>
         </w:numPr>
       </w:pPr>
-      <w:r>
-        <w:t>Execution Time Constraint</w:t>
-      </w:r>
-      <w:r>
-        <w:tab/>
-      </w:r>
-      <w:r>
-        <w:tab/>
+      <w:proofErr w:type="spellStart"/>
+      <w:r>
+        <w:t>Execution</w:t>
+      </w:r>
+      <w:proofErr w:type="spellEnd"/>
+      <w:r>
+        <w:t xml:space="preserve"> Time </w:t>
+      </w:r>
+      <w:proofErr w:type="spellStart"/>
+      <w:r>
+        <w:t>Constraint</w:t>
+      </w:r>
+      <w:proofErr w:type="spellEnd"/>
+      <w:r>
+        <w:tab/>
+      </w:r>
+      <w:r>
+        <w:tab/>
+      </w:r>
+      <w:proofErr w:type="spellStart"/>
+      <w:r>
         <w:t>Nominal</w:t>
       </w:r>
+      <w:proofErr w:type="spellEnd"/>
       <w:r>
         <w:tab/>
         <w:t>1,00</w:t>
@@ -840,27 +869,70 @@
           <w:ilvl w:val="0"/>
           <w:numId w:val="15"/>
         </w:numPr>
-      </w:pPr>
-      <w:r>
+        <w:rPr>
+          <w:lang w:val="en-US"/>
+        </w:rPr>
+      </w:pPr>
+      <w:r>
+        <w:rPr>
+          <w:lang w:val="en-US"/>
+        </w:rPr>
         <w:t>Platform Volatility</w:t>
       </w:r>
       <w:r>
-        <w:tab/>
-      </w:r>
-      <w:r>
-        <w:tab/>
-      </w:r>
-      <w:r>
+        <w:rPr>
+          <w:lang w:val="en-US"/>
+        </w:rPr>
+        <w:tab/>
+      </w:r>
+      <w:r>
+        <w:rPr>
+          <w:lang w:val="en-US"/>
+        </w:rPr>
+        <w:tab/>
+      </w:r>
+      <w:r>
+        <w:rPr>
+          <w:lang w:val="en-US"/>
+        </w:rPr>
         <w:tab/>
         <w:t>Low</w:t>
       </w:r>
       <w:r>
-        <w:tab/>
-      </w:r>
-      <w:r>
+        <w:rPr>
+          <w:lang w:val="en-US"/>
+        </w:rPr>
+        <w:tab/>
+      </w:r>
+      <w:r>
+        <w:rPr>
+          <w:lang w:val="en-US"/>
+        </w:rPr>
         <w:tab/>
         <w:t>0,87</w:t>
       </w:r>
+      <w:r>
+        <w:rPr>
+          <w:lang w:val="en-US"/>
+        </w:rPr>
+        <w:t xml:space="preserve"> </w:t>
+      </w:r>
+      <w:r>
+        <w:rPr>
+          <w:b/>
+          <w:lang w:val="en-US"/>
+        </w:rPr>
+        <w:t xml:space="preserve">/ da </w:t>
+      </w:r>
+      <w:proofErr w:type="spellStart"/>
+      <w:r>
+        <w:rPr>
+          <w:b/>
+          <w:lang w:val="en-US"/>
+        </w:rPr>
+        <w:t>rivedere</w:t>
+      </w:r>
+      <w:proofErr w:type="spellEnd"/>
     </w:p>
     <w:p>
       <w:pPr>
@@ -881,8 +953,12 @@
       </w:r>
       <w:r>
         <w:tab/>
+      </w:r>
+      <w:proofErr w:type="spellStart"/>
+      <w:r>
         <w:t>Nominal</w:t>
       </w:r>
+      <w:proofErr w:type="spellEnd"/>
       <w:r>
         <w:tab/>
         <w:t>1,00</w:t>
@@ -919,21 +995,38 @@
           <w:numId w:val="15"/>
         </w:numPr>
       </w:pPr>
+      <w:proofErr w:type="spellStart"/>
+      <w:r>
+        <w:t>Person</w:t>
+      </w:r>
+      <w:r>
+        <w:t>n</w:t>
+      </w:r>
+      <w:r>
+        <w:t>el</w:t>
+      </w:r>
+      <w:proofErr w:type="spellEnd"/>
+      <w:r>
+        <w:t xml:space="preserve"> </w:t>
+      </w:r>
+      <w:proofErr w:type="spellStart"/>
       <w:r>
         <w:t>Continuity</w:t>
       </w:r>
-      <w:r>
-        <w:tab/>
-      </w:r>
-      <w:r>
-        <w:tab/>
-      </w:r>
-      <w:r>
-        <w:tab/>
-      </w:r>
-      <w:r>
-        <w:tab/>
-        <w:t>Very high</w:t>
+      <w:proofErr w:type="spellEnd"/>
+      <w:r>
+        <w:tab/>
+      </w:r>
+      <w:r>
+        <w:tab/>
+      </w:r>
+      <w:proofErr w:type="spellStart"/>
+      <w:r>
+        <w:t>Very</w:t>
+      </w:r>
+      <w:proofErr w:type="spellEnd"/>
+      <w:r>
+        <w:t xml:space="preserve"> high</w:t>
       </w:r>
       <w:r>
         <w:tab/>
@@ -993,15 +1086,27 @@
           <w:ilvl w:val="0"/>
           <w:numId w:val="15"/>
         </w:numPr>
-      </w:pPr>
-      <w:r>
+        <w:rPr>
+          <w:lang w:val="en-US"/>
+        </w:rPr>
+      </w:pPr>
+      <w:r>
+        <w:rPr>
+          <w:lang w:val="en-US"/>
+        </w:rPr>
         <w:t>Language and Tool Experience</w:t>
       </w:r>
       <w:r>
+        <w:rPr>
+          <w:lang w:val="en-US"/>
+        </w:rPr>
         <w:tab/>
         <w:t>Very low</w:t>
       </w:r>
       <w:r>
+        <w:rPr>
+          <w:lang w:val="en-US"/>
+        </w:rPr>
         <w:tab/>
         <w:t>1,20</w:t>
       </w:r>
@@ -1013,18 +1118,33 @@
           <w:ilvl w:val="0"/>
           <w:numId w:val="15"/>
         </w:numPr>
-      </w:pPr>
-      <w:r>
+        <w:rPr>
+          <w:lang w:val="en-US"/>
+        </w:rPr>
+      </w:pPr>
+      <w:r>
+        <w:rPr>
+          <w:lang w:val="en-US"/>
+        </w:rPr>
         <w:t>Use of Software Tools</w:t>
       </w:r>
       <w:r>
-        <w:tab/>
-      </w:r>
-      <w:r>
+        <w:rPr>
+          <w:lang w:val="en-US"/>
+        </w:rPr>
+        <w:tab/>
+      </w:r>
+      <w:r>
+        <w:rPr>
+          <w:lang w:val="en-US"/>
+        </w:rPr>
         <w:tab/>
         <w:t>Nominal</w:t>
       </w:r>
       <w:r>
+        <w:rPr>
+          <w:lang w:val="en-US"/>
+        </w:rPr>
         <w:tab/>
         <w:t>1,00</w:t>
       </w:r>
@@ -1036,37 +1156,28 @@
           <w:ilvl w:val="0"/>
           <w:numId w:val="15"/>
         </w:numPr>
-      </w:pPr>
-      <w:proofErr w:type="spellStart"/>
-      <w:r>
-        <w:t>Multisite</w:t>
-      </w:r>
-      <w:proofErr w:type="spellEnd"/>
-      <w:r>
-        <w:t xml:space="preserve"> Development</w:t>
-      </w:r>
-      <w:r>
-        <w:tab/>
-      </w:r>
-      <w:r>
-        <w:tab/>
-        <w:t xml:space="preserve">Fully </w:t>
-      </w:r>
-      <w:proofErr w:type="spellStart"/>
-      <w:r>
-        <w:t>collocated</w:t>
-      </w:r>
-      <w:proofErr w:type="spellEnd"/>
-      <w:r>
-        <w:t xml:space="preserve"> + </w:t>
-      </w:r>
-      <w:proofErr w:type="spellStart"/>
-      <w:r>
-        <w:t>Wideband</w:t>
-      </w:r>
-      <w:proofErr w:type="spellEnd"/>
-      <w:r>
-        <w:t xml:space="preserve"> communication 0,86</w:t>
+        <w:rPr>
+          <w:lang w:val="en-US"/>
+        </w:rPr>
+      </w:pPr>
+      <w:r>
+        <w:rPr>
+          <w:lang w:val="en-US"/>
+        </w:rPr>
+        <w:t>Multisite Development</w:t>
+      </w:r>
+      <w:r>
+        <w:rPr>
+          <w:lang w:val="en-US"/>
+        </w:rPr>
+        <w:tab/>
+      </w:r>
+      <w:r>
+        <w:rPr>
+          <w:lang w:val="en-US"/>
+        </w:rPr>
+        <w:tab/>
+        <w:t>Fully collocated + Wideband communication 0,86</w:t>
       </w:r>
     </w:p>
     <w:p>
@@ -1083,15 +1194,24 @@
       </w:r>
       <w:proofErr w:type="spellEnd"/>
       <w:r>
-        <w:t xml:space="preserve"> Develop</w:t>
-      </w:r>
+        <w:t xml:space="preserve"> </w:t>
+      </w:r>
+      <w:proofErr w:type="spellStart"/>
+      <w:r>
+        <w:t>Develop</w:t>
+      </w:r>
+      <w:proofErr w:type="spellEnd"/>
       <w:r>
         <w:t xml:space="preserve"> Schedule</w:t>
       </w:r>
       <w:r>
         <w:tab/>
+      </w:r>
+      <w:proofErr w:type="spellStart"/>
+      <w:r>
         <w:t>Nominal</w:t>
       </w:r>
+      <w:proofErr w:type="spellEnd"/>
       <w:r>
         <w:tab/>
         <w:t>1,00</w:t>
@@ -1183,6 +1303,55 @@
         </w:rPr>
       </w:pPr>
     </w:p>
+    <w:p>
+      <w:pPr>
+        <w:rPr>
+          <w:rFonts w:eastAsiaTheme="minorEastAsia"/>
+        </w:rPr>
+      </w:pPr>
+      <w:r>
+        <w:rPr>
+          <w:rFonts w:eastAsiaTheme="minorEastAsia"/>
+        </w:rPr>
+        <w:t>Calcolo finale 6.78 PM</w:t>
+      </w:r>
+      <w:r>
+        <w:rPr>
+          <w:rFonts w:eastAsiaTheme="minorEastAsia"/>
+        </w:rPr>
+        <w:t xml:space="preserve"> -&gt; Ricalcolare FP</w:t>
+      </w:r>
+      <w:r>
+        <w:rPr>
+          <w:rFonts w:eastAsiaTheme="minorEastAsia"/>
+        </w:rPr>
+        <w:t xml:space="preserve"> per allinearsi con solo nostra parte del progetto</w:t>
+      </w:r>
+    </w:p>
+    <w:p>
+      <w:pPr>
+        <w:rPr>
+          <w:rFonts w:eastAsiaTheme="minorEastAsia"/>
+          <w:b/>
+        </w:rPr>
+      </w:pPr>
+      <w:r>
+        <w:rPr>
+          <w:rFonts w:eastAsiaTheme="minorEastAsia"/>
+          <w:b/>
+        </w:rPr>
+        <w:t>Il t</w:t>
+      </w:r>
+      <w:bookmarkStart w:id="0" w:name="_GoBack"/>
+      <w:bookmarkEnd w:id="0"/>
+      <w:r>
+        <w:rPr>
+          <w:rFonts w:eastAsiaTheme="minorEastAsia"/>
+          <w:b/>
+        </w:rPr>
+        <w:t>empo da calcolare</w:t>
+      </w:r>
+    </w:p>
     <w:sectPr>
       <w:headerReference w:type="default" r:id="rId8"/>
       <w:pgSz w:w="11906" w:h="16838"/>
@@ -1195,7 +1364,7 @@
 </file>
 
 <file path=word/endnotes.xml><?xml version="1.0" encoding="utf-8"?>
-<w:endnotes xmlns:wpc="http://schemas.microsoft.com/office/word/2010/wordprocessingCanvas" xmlns:cx="http://schemas.microsoft.com/office/drawing/2014/chartex" xmlns:mc="http://schemas.openxmlformats.org/markup-compatibility/2006" xmlns:o="urn:schemas-microsoft-com:office:office" xmlns:r="http://schemas.openxmlformats.org/officeDocument/2006/relationships" xmlns:m="http://schemas.openxmlformats.org/officeDocument/2006/math" xmlns:v="urn:schemas-microsoft-com:vml" xmlns:wp14="http://schemas.microsoft.com/office/word/2010/wordprocessingDrawing" xmlns:wp="http://schemas.openxmlformats.org/drawingml/2006/wordprocessingDrawing" xmlns:w10="urn:schemas-microsoft-com:office:word" xmlns:w="http://schemas.openxmlformats.org/wordprocessingml/2006/main" xmlns:w14="http://schemas.microsoft.com/office/word/2010/wordml" xmlns:w15="http://schemas.microsoft.com/office/word/2012/wordml" xmlns:w16se="http://schemas.microsoft.com/office/word/2015/wordml/symex" xmlns:wpg="http://schemas.microsoft.com/office/word/2010/wordprocessingGroup" xmlns:wpi="http://schemas.microsoft.com/office/word/2010/wordprocessingInk" xmlns:wne="http://schemas.microsoft.com/office/word/2006/wordml" xmlns:wps="http://schemas.microsoft.com/office/word/2010/wordprocessingShape" mc:Ignorable="w14 w15 w16se wp14">
+<w:endnotes xmlns:wpc="http://schemas.microsoft.com/office/word/2010/wordprocessingCanvas" xmlns:cx="http://schemas.microsoft.com/office/drawing/2014/chartex" xmlns:cx1="http://schemas.microsoft.com/office/drawing/2015/9/8/chartex" xmlns:cx2="http://schemas.microsoft.com/office/drawing/2015/10/21/chartex" xmlns:cx3="http://schemas.microsoft.com/office/drawing/2016/5/9/chartex" xmlns:cx4="http://schemas.microsoft.com/office/drawing/2016/5/10/chartex" xmlns:cx5="http://schemas.microsoft.com/office/drawing/2016/5/11/chartex" xmlns:cx6="http://schemas.microsoft.com/office/drawing/2016/5/12/chartex" xmlns:cx7="http://schemas.microsoft.com/office/drawing/2016/5/13/chartex" xmlns:cx8="http://schemas.microsoft.com/office/drawing/2016/5/14/chartex" xmlns:mc="http://schemas.openxmlformats.org/markup-compatibility/2006" xmlns:aink="http://schemas.microsoft.com/office/drawing/2016/ink" xmlns:am3d="http://schemas.microsoft.com/office/drawing/2017/model3d" xmlns:o="urn:schemas-microsoft-com:office:office" xmlns:r="http://schemas.openxmlformats.org/officeDocument/2006/relationships" xmlns:m="http://schemas.openxmlformats.org/officeDocument/2006/math" xmlns:v="urn:schemas-microsoft-com:vml" xmlns:wp14="http://schemas.microsoft.com/office/word/2010/wordprocessingDrawing" xmlns:wp="http://schemas.openxmlformats.org/drawingml/2006/wordprocessingDrawing" xmlns:w10="urn:schemas-microsoft-com:office:word" xmlns:w="http://schemas.openxmlformats.org/wordprocessingml/2006/main" xmlns:w14="http://schemas.microsoft.com/office/word/2010/wordml" xmlns:w15="http://schemas.microsoft.com/office/word/2012/wordml" xmlns:w16cid="http://schemas.microsoft.com/office/word/2016/wordml/cid" xmlns:w16se="http://schemas.microsoft.com/office/word/2015/wordml/symex" xmlns:wpg="http://schemas.microsoft.com/office/word/2010/wordprocessingGroup" xmlns:wpi="http://schemas.microsoft.com/office/word/2010/wordprocessingInk" xmlns:wne="http://schemas.microsoft.com/office/word/2006/wordml" xmlns:wps="http://schemas.microsoft.com/office/word/2010/wordprocessingShape" mc:Ignorable="w14 w15 w16se w16cid wp14">
   <w:endnote w:type="separator" w:id="-1">
     <w:p>
       <w:r>
@@ -1214,7 +1383,7 @@
 </file>
 
 <file path=word/footnotes.xml><?xml version="1.0" encoding="utf-8"?>
-<w:footnotes xmlns:wpc="http://schemas.microsoft.com/office/word/2010/wordprocessingCanvas" xmlns:cx="http://schemas.microsoft.com/office/drawing/2014/chartex" xmlns:mc="http://schemas.openxmlformats.org/markup-compatibility/2006" xmlns:o="urn:schemas-microsoft-com:office:office" xmlns:r="http://schemas.openxmlformats.org/officeDocument/2006/relationships" xmlns:m="http://schemas.openxmlformats.org/officeDocument/2006/math" xmlns:v="urn:schemas-microsoft-com:vml" xmlns:wp14="http://schemas.microsoft.com/office/word/2010/wordprocessingDrawing" xmlns:wp="http://schemas.openxmlformats.org/drawingml/2006/wordprocessingDrawing" xmlns:w10="urn:schemas-microsoft-com:office:word" xmlns:w="http://schemas.openxmlformats.org/wordprocessingml/2006/main" xmlns:w14="http://schemas.microsoft.com/office/word/2010/wordml" xmlns:w15="http://schemas.microsoft.com/office/word/2012/wordml" xmlns:w16se="http://schemas.microsoft.com/office/word/2015/wordml/symex" xmlns:wpg="http://schemas.microsoft.com/office/word/2010/wordprocessingGroup" xmlns:wpi="http://schemas.microsoft.com/office/word/2010/wordprocessingInk" xmlns:wne="http://schemas.microsoft.com/office/word/2006/wordml" xmlns:wps="http://schemas.microsoft.com/office/word/2010/wordprocessingShape" mc:Ignorable="w14 w15 w16se wp14">
+<w:footnotes xmlns:wpc="http://schemas.microsoft.com/office/word/2010/wordprocessingCanvas" xmlns:cx="http://schemas.microsoft.com/office/drawing/2014/chartex" xmlns:cx1="http://schemas.microsoft.com/office/drawing/2015/9/8/chartex" xmlns:cx2="http://schemas.microsoft.com/office/drawing/2015/10/21/chartex" xmlns:cx3="http://schemas.microsoft.com/office/drawing/2016/5/9/chartex" xmlns:cx4="http://schemas.microsoft.com/office/drawing/2016/5/10/chartex" xmlns:cx5="http://schemas.microsoft.com/office/drawing/2016/5/11/chartex" xmlns:cx6="http://schemas.microsoft.com/office/drawing/2016/5/12/chartex" xmlns:cx7="http://schemas.microsoft.com/office/drawing/2016/5/13/chartex" xmlns:cx8="http://schemas.microsoft.com/office/drawing/2016/5/14/chartex" xmlns:mc="http://schemas.openxmlformats.org/markup-compatibility/2006" xmlns:aink="http://schemas.microsoft.com/office/drawing/2016/ink" xmlns:am3d="http://schemas.microsoft.com/office/drawing/2017/model3d" xmlns:o="urn:schemas-microsoft-com:office:office" xmlns:r="http://schemas.openxmlformats.org/officeDocument/2006/relationships" xmlns:m="http://schemas.openxmlformats.org/officeDocument/2006/math" xmlns:v="urn:schemas-microsoft-com:vml" xmlns:wp14="http://schemas.microsoft.com/office/word/2010/wordprocessingDrawing" xmlns:wp="http://schemas.openxmlformats.org/drawingml/2006/wordprocessingDrawing" xmlns:w10="urn:schemas-microsoft-com:office:word" xmlns:w="http://schemas.openxmlformats.org/wordprocessingml/2006/main" xmlns:w14="http://schemas.microsoft.com/office/word/2010/wordml" xmlns:w15="http://schemas.microsoft.com/office/word/2012/wordml" xmlns:w16cid="http://schemas.microsoft.com/office/word/2016/wordml/cid" xmlns:w16se="http://schemas.microsoft.com/office/word/2015/wordml/symex" xmlns:wpg="http://schemas.microsoft.com/office/word/2010/wordprocessingGroup" xmlns:wpi="http://schemas.microsoft.com/office/word/2010/wordprocessingInk" xmlns:wne="http://schemas.microsoft.com/office/word/2006/wordml" xmlns:wps="http://schemas.microsoft.com/office/word/2010/wordprocessingShape" mc:Ignorable="w14 w15 w16se w16cid wp14">
   <w:footnote w:type="separator" w:id="-1">
     <w:p>
       <w:r>
@@ -1233,7 +1402,7 @@
 </file>
 
 <file path=word/header1.xml><?xml version="1.0" encoding="utf-8"?>
-<w:hdr xmlns:wpc="http://schemas.microsoft.com/office/word/2010/wordprocessingCanvas" xmlns:cx="http://schemas.microsoft.com/office/drawing/2014/chartex" xmlns:mc="http://schemas.openxmlformats.org/markup-compatibility/2006" xmlns:o="urn:schemas-microsoft-com:office:office" xmlns:r="http://schemas.openxmlformats.org/officeDocument/2006/relationships" xmlns:m="http://schemas.openxmlformats.org/officeDocument/2006/math" xmlns:v="urn:schemas-microsoft-com:vml" xmlns:wp14="http://schemas.microsoft.com/office/word/2010/wordprocessingDrawing" xmlns:wp="http://schemas.openxmlformats.org/drawingml/2006/wordprocessingDrawing" xmlns:w10="urn:schemas-microsoft-com:office:word" xmlns:w="http://schemas.openxmlformats.org/wordprocessingml/2006/main" xmlns:w14="http://schemas.microsoft.com/office/word/2010/wordml" xmlns:w15="http://schemas.microsoft.com/office/word/2012/wordml" xmlns:w16se="http://schemas.microsoft.com/office/word/2015/wordml/symex" xmlns:wpg="http://schemas.microsoft.com/office/word/2010/wordprocessingGroup" xmlns:wpi="http://schemas.microsoft.com/office/word/2010/wordprocessingInk" xmlns:wne="http://schemas.microsoft.com/office/word/2006/wordml" xmlns:wps="http://schemas.microsoft.com/office/word/2010/wordprocessingShape" mc:Ignorable="w14 w15 w16se wp14">
+<w:hdr xmlns:wpc="http://schemas.microsoft.com/office/word/2010/wordprocessingCanvas" xmlns:cx="http://schemas.microsoft.com/office/drawing/2014/chartex" xmlns:cx1="http://schemas.microsoft.com/office/drawing/2015/9/8/chartex" xmlns:cx2="http://schemas.microsoft.com/office/drawing/2015/10/21/chartex" xmlns:cx3="http://schemas.microsoft.com/office/drawing/2016/5/9/chartex" xmlns:cx4="http://schemas.microsoft.com/office/drawing/2016/5/10/chartex" xmlns:cx5="http://schemas.microsoft.com/office/drawing/2016/5/11/chartex" xmlns:cx6="http://schemas.microsoft.com/office/drawing/2016/5/12/chartex" xmlns:cx7="http://schemas.microsoft.com/office/drawing/2016/5/13/chartex" xmlns:cx8="http://schemas.microsoft.com/office/drawing/2016/5/14/chartex" xmlns:mc="http://schemas.openxmlformats.org/markup-compatibility/2006" xmlns:aink="http://schemas.microsoft.com/office/drawing/2016/ink" xmlns:am3d="http://schemas.microsoft.com/office/drawing/2017/model3d" xmlns:o="urn:schemas-microsoft-com:office:office" xmlns:r="http://schemas.openxmlformats.org/officeDocument/2006/relationships" xmlns:m="http://schemas.openxmlformats.org/officeDocument/2006/math" xmlns:v="urn:schemas-microsoft-com:vml" xmlns:wp14="http://schemas.microsoft.com/office/word/2010/wordprocessingDrawing" xmlns:wp="http://schemas.openxmlformats.org/drawingml/2006/wordprocessingDrawing" xmlns:w10="urn:schemas-microsoft-com:office:word" xmlns:w="http://schemas.openxmlformats.org/wordprocessingml/2006/main" xmlns:w14="http://schemas.microsoft.com/office/word/2010/wordml" xmlns:w15="http://schemas.microsoft.com/office/word/2012/wordml" xmlns:w16cid="http://schemas.microsoft.com/office/word/2016/wordml/cid" xmlns:w16se="http://schemas.microsoft.com/office/word/2015/wordml/symex" xmlns:wpg="http://schemas.microsoft.com/office/word/2010/wordprocessingGroup" xmlns:wpi="http://schemas.microsoft.com/office/word/2010/wordprocessingInk" xmlns:wne="http://schemas.microsoft.com/office/word/2006/wordml" xmlns:wps="http://schemas.microsoft.com/office/word/2010/wordprocessingShape" mc:Ignorable="w14 w15 w16se w16cid wp14">
   <w:p>
     <w:pPr>
       <w:pStyle w:val="Intestazione"/>
@@ -1383,8 +1552,120 @@
 </file>
 
 <file path=word/numbering.xml><?xml version="1.0" encoding="utf-8"?>
-<w:numbering xmlns:wpc="http://schemas.microsoft.com/office/word/2010/wordprocessingCanvas" xmlns:cx="http://schemas.microsoft.com/office/drawing/2014/chartex" xmlns:mc="http://schemas.openxmlformats.org/markup-compatibility/2006" xmlns:o="urn:schemas-microsoft-com:office:office" xmlns:r="http://schemas.openxmlformats.org/officeDocument/2006/relationships" xmlns:m="http://schemas.openxmlformats.org/officeDocument/2006/math" xmlns:v="urn:schemas-microsoft-com:vml" xmlns:wp14="http://schemas.microsoft.com/office/word/2010/wordprocessingDrawing" xmlns:wp="http://schemas.openxmlformats.org/drawingml/2006/wordprocessingDrawing" xmlns:w10="urn:schemas-microsoft-com:office:word" xmlns:w="http://schemas.openxmlformats.org/wordprocessingml/2006/main" xmlns:w14="http://schemas.microsoft.com/office/word/2010/wordml" xmlns:w15="http://schemas.microsoft.com/office/word/2012/wordml" xmlns:w16se="http://schemas.microsoft.com/office/word/2015/wordml/symex" xmlns:wpg="http://schemas.microsoft.com/office/word/2010/wordprocessingGroup" xmlns:wpi="http://schemas.microsoft.com/office/word/2010/wordprocessingInk" xmlns:wne="http://schemas.microsoft.com/office/word/2006/wordml" xmlns:wps="http://schemas.microsoft.com/office/word/2010/wordprocessingShape" mc:Ignorable="w14 w15 w16se wp14">
+<w:numbering xmlns:wpc="http://schemas.microsoft.com/office/word/2010/wordprocessingCanvas" xmlns:cx="http://schemas.microsoft.com/office/drawing/2014/chartex" xmlns:cx1="http://schemas.microsoft.com/office/drawing/2015/9/8/chartex" xmlns:cx2="http://schemas.microsoft.com/office/drawing/2015/10/21/chartex" xmlns:cx3="http://schemas.microsoft.com/office/drawing/2016/5/9/chartex" xmlns:cx4="http://schemas.microsoft.com/office/drawing/2016/5/10/chartex" xmlns:cx5="http://schemas.microsoft.com/office/drawing/2016/5/11/chartex" xmlns:cx6="http://schemas.microsoft.com/office/drawing/2016/5/12/chartex" xmlns:cx7="http://schemas.microsoft.com/office/drawing/2016/5/13/chartex" xmlns:cx8="http://schemas.microsoft.com/office/drawing/2016/5/14/chartex" xmlns:mc="http://schemas.openxmlformats.org/markup-compatibility/2006" xmlns:aink="http://schemas.microsoft.com/office/drawing/2016/ink" xmlns:am3d="http://schemas.microsoft.com/office/drawing/2017/model3d" xmlns:o="urn:schemas-microsoft-com:office:office" xmlns:r="http://schemas.openxmlformats.org/officeDocument/2006/relationships" xmlns:m="http://schemas.openxmlformats.org/officeDocument/2006/math" xmlns:v="urn:schemas-microsoft-com:vml" xmlns:wp14="http://schemas.microsoft.com/office/word/2010/wordprocessingDrawing" xmlns:wp="http://schemas.openxmlformats.org/drawingml/2006/wordprocessingDrawing" xmlns:w10="urn:schemas-microsoft-com:office:word" xmlns:w="http://schemas.openxmlformats.org/wordprocessingml/2006/main" xmlns:w14="http://schemas.microsoft.com/office/word/2010/wordml" xmlns:w15="http://schemas.microsoft.com/office/word/2012/wordml" xmlns:w16cid="http://schemas.microsoft.com/office/word/2016/wordml/cid" xmlns:w16se="http://schemas.microsoft.com/office/word/2015/wordml/symex" xmlns:wpg="http://schemas.microsoft.com/office/word/2010/wordprocessingGroup" xmlns:wpi="http://schemas.microsoft.com/office/word/2010/wordprocessingInk" xmlns:wne="http://schemas.microsoft.com/office/word/2006/wordml" xmlns:wps="http://schemas.microsoft.com/office/word/2010/wordprocessingShape" mc:Ignorable="w14 w15 w16se w16cid wp14">
   <w:abstractNum w:abstractNumId="0" w15:restartNumberingAfterBreak="0">
+    <w:nsid w:val="0CF00492"/>
+    <w:multiLevelType w:val="hybridMultilevel"/>
+    <w:tmpl w:val="F260F562"/>
+    <w:lvl w:ilvl="0" w:tplc="5E4AD550">
+      <w:numFmt w:val="bullet"/>
+      <w:lvlText w:val=""/>
+      <w:lvlJc w:val="left"/>
+      <w:pPr>
+        <w:ind w:left="720" w:hanging="360"/>
+      </w:pPr>
+      <w:rPr>
+        <w:rFonts w:ascii="Wingdings" w:eastAsiaTheme="minorEastAsia" w:hAnsi="Wingdings" w:cs="Arial" w:hint="default"/>
+      </w:rPr>
+    </w:lvl>
+    <w:lvl w:ilvl="1" w:tplc="04100003" w:tentative="1">
+      <w:start w:val="1"/>
+      <w:numFmt w:val="bullet"/>
+      <w:lvlText w:val="o"/>
+      <w:lvlJc w:val="left"/>
+      <w:pPr>
+        <w:ind w:left="1440" w:hanging="360"/>
+      </w:pPr>
+      <w:rPr>
+        <w:rFonts w:ascii="Courier New" w:hAnsi="Courier New" w:cs="Courier New" w:hint="default"/>
+      </w:rPr>
+    </w:lvl>
+    <w:lvl w:ilvl="2" w:tplc="04100005" w:tentative="1">
+      <w:start w:val="1"/>
+      <w:numFmt w:val="bullet"/>
+      <w:lvlText w:val=""/>
+      <w:lvlJc w:val="left"/>
+      <w:pPr>
+        <w:ind w:left="2160" w:hanging="360"/>
+      </w:pPr>
+      <w:rPr>
+        <w:rFonts w:ascii="Wingdings" w:hAnsi="Wingdings" w:hint="default"/>
+      </w:rPr>
+    </w:lvl>
+    <w:lvl w:ilvl="3" w:tplc="04100001" w:tentative="1">
+      <w:start w:val="1"/>
+      <w:numFmt w:val="bullet"/>
+      <w:lvlText w:val=""/>
+      <w:lvlJc w:val="left"/>
+      <w:pPr>
+        <w:ind w:left="2880" w:hanging="360"/>
+      </w:pPr>
+      <w:rPr>
+        <w:rFonts w:ascii="Symbol" w:hAnsi="Symbol" w:hint="default"/>
+      </w:rPr>
+    </w:lvl>
+    <w:lvl w:ilvl="4" w:tplc="04100003" w:tentative="1">
+      <w:start w:val="1"/>
+      <w:numFmt w:val="bullet"/>
+      <w:lvlText w:val="o"/>
+      <w:lvlJc w:val="left"/>
+      <w:pPr>
+        <w:ind w:left="3600" w:hanging="360"/>
+      </w:pPr>
+      <w:rPr>
+        <w:rFonts w:ascii="Courier New" w:hAnsi="Courier New" w:cs="Courier New" w:hint="default"/>
+      </w:rPr>
+    </w:lvl>
+    <w:lvl w:ilvl="5" w:tplc="04100005" w:tentative="1">
+      <w:start w:val="1"/>
+      <w:numFmt w:val="bullet"/>
+      <w:lvlText w:val=""/>
+      <w:lvlJc w:val="left"/>
+      <w:pPr>
+        <w:ind w:left="4320" w:hanging="360"/>
+      </w:pPr>
+      <w:rPr>
+        <w:rFonts w:ascii="Wingdings" w:hAnsi="Wingdings" w:hint="default"/>
+      </w:rPr>
+    </w:lvl>
+    <w:lvl w:ilvl="6" w:tplc="04100001" w:tentative="1">
+      <w:start w:val="1"/>
+      <w:numFmt w:val="bullet"/>
+      <w:lvlText w:val=""/>
+      <w:lvlJc w:val="left"/>
+      <w:pPr>
+        <w:ind w:left="5040" w:hanging="360"/>
+      </w:pPr>
+      <w:rPr>
+        <w:rFonts w:ascii="Symbol" w:hAnsi="Symbol" w:hint="default"/>
+      </w:rPr>
+    </w:lvl>
+    <w:lvl w:ilvl="7" w:tplc="04100003" w:tentative="1">
+      <w:start w:val="1"/>
+      <w:numFmt w:val="bullet"/>
+      <w:lvlText w:val="o"/>
+      <w:lvlJc w:val="left"/>
+      <w:pPr>
+        <w:ind w:left="5760" w:hanging="360"/>
+      </w:pPr>
+      <w:rPr>
+        <w:rFonts w:ascii="Courier New" w:hAnsi="Courier New" w:cs="Courier New" w:hint="default"/>
+      </w:rPr>
+    </w:lvl>
+    <w:lvl w:ilvl="8" w:tplc="04100005" w:tentative="1">
+      <w:start w:val="1"/>
+      <w:numFmt w:val="bullet"/>
+      <w:lvlText w:val=""/>
+      <w:lvlJc w:val="left"/>
+      <w:pPr>
+        <w:ind w:left="6480" w:hanging="360"/>
+      </w:pPr>
+      <w:rPr>
+        <w:rFonts w:ascii="Wingdings" w:hAnsi="Wingdings" w:hint="default"/>
+      </w:rPr>
+    </w:lvl>
+  </w:abstractNum>
+  <w:abstractNum w:abstractNumId="1" w15:restartNumberingAfterBreak="0">
     <w:nsid w:val="129A4F6F"/>
     <w:multiLevelType w:val="hybridMultilevel"/>
     <w:tmpl w:val="4DAAF912"/>
@@ -1497,7 +1778,7 @@
       </w:rPr>
     </w:lvl>
   </w:abstractNum>
-  <w:abstractNum w:abstractNumId="1" w15:restartNumberingAfterBreak="0">
+  <w:abstractNum w:abstractNumId="2" w15:restartNumberingAfterBreak="0">
     <w:nsid w:val="24772662"/>
     <w:multiLevelType w:val="hybridMultilevel"/>
     <w:tmpl w:val="524ED86C"/>
@@ -1583,7 +1864,7 @@
       </w:pPr>
     </w:lvl>
   </w:abstractNum>
-  <w:abstractNum w:abstractNumId="2" w15:restartNumberingAfterBreak="0">
+  <w:abstractNum w:abstractNumId="3" w15:restartNumberingAfterBreak="0">
     <w:nsid w:val="2D8912CF"/>
     <w:multiLevelType w:val="hybridMultilevel"/>
     <w:tmpl w:val="A57C16F2"/>
@@ -1696,7 +1977,7 @@
       </w:rPr>
     </w:lvl>
   </w:abstractNum>
-  <w:abstractNum w:abstractNumId="3" w15:restartNumberingAfterBreak="0">
+  <w:abstractNum w:abstractNumId="4" w15:restartNumberingAfterBreak="0">
     <w:nsid w:val="39B50CD1"/>
     <w:multiLevelType w:val="hybridMultilevel"/>
     <w:tmpl w:val="CB10A1C2"/>
@@ -1809,7 +2090,7 @@
       </w:rPr>
     </w:lvl>
   </w:abstractNum>
-  <w:abstractNum w:abstractNumId="4" w15:restartNumberingAfterBreak="0">
+  <w:abstractNum w:abstractNumId="5" w15:restartNumberingAfterBreak="0">
     <w:nsid w:val="3D9070B8"/>
     <w:multiLevelType w:val="hybridMultilevel"/>
     <w:tmpl w:val="3EE669F2"/>
@@ -1895,7 +2176,7 @@
       </w:pPr>
     </w:lvl>
   </w:abstractNum>
-  <w:abstractNum w:abstractNumId="5" w15:restartNumberingAfterBreak="0">
+  <w:abstractNum w:abstractNumId="6" w15:restartNumberingAfterBreak="0">
     <w:nsid w:val="435E4262"/>
     <w:multiLevelType w:val="hybridMultilevel"/>
     <w:tmpl w:val="C2E20A46"/>
@@ -2008,7 +2289,7 @@
       </w:rPr>
     </w:lvl>
   </w:abstractNum>
-  <w:abstractNum w:abstractNumId="6" w15:restartNumberingAfterBreak="0">
+  <w:abstractNum w:abstractNumId="7" w15:restartNumberingAfterBreak="0">
     <w:nsid w:val="490512FF"/>
     <w:multiLevelType w:val="hybridMultilevel"/>
     <w:tmpl w:val="01461BDE"/>
@@ -2097,7 +2378,7 @@
       </w:pPr>
     </w:lvl>
   </w:abstractNum>
-  <w:abstractNum w:abstractNumId="7" w15:restartNumberingAfterBreak="0">
+  <w:abstractNum w:abstractNumId="8" w15:restartNumberingAfterBreak="0">
     <w:nsid w:val="5383080B"/>
     <w:multiLevelType w:val="hybridMultilevel"/>
     <w:tmpl w:val="70A8469C"/>
@@ -2184,7 +2465,7 @@
       </w:pPr>
     </w:lvl>
   </w:abstractNum>
-  <w:abstractNum w:abstractNumId="8" w15:restartNumberingAfterBreak="0">
+  <w:abstractNum w:abstractNumId="9" w15:restartNumberingAfterBreak="0">
     <w:nsid w:val="54EF190D"/>
     <w:multiLevelType w:val="hybridMultilevel"/>
     <w:tmpl w:val="9A4CFDFC"/>
@@ -2297,7 +2578,7 @@
       </w:rPr>
     </w:lvl>
   </w:abstractNum>
-  <w:abstractNum w:abstractNumId="9" w15:restartNumberingAfterBreak="0">
+  <w:abstractNum w:abstractNumId="10" w15:restartNumberingAfterBreak="0">
     <w:nsid w:val="57215742"/>
     <w:multiLevelType w:val="hybridMultilevel"/>
     <w:tmpl w:val="A67A3C3A"/>
@@ -2410,7 +2691,7 @@
       </w:rPr>
     </w:lvl>
   </w:abstractNum>
-  <w:abstractNum w:abstractNumId="10" w15:restartNumberingAfterBreak="0">
+  <w:abstractNum w:abstractNumId="11" w15:restartNumberingAfterBreak="0">
     <w:nsid w:val="5F1D25A1"/>
     <w:multiLevelType w:val="multilevel"/>
     <w:tmpl w:val="BE868E1E"/>
@@ -2497,7 +2778,7 @@
       </w:pPr>
     </w:lvl>
   </w:abstractNum>
-  <w:abstractNum w:abstractNumId="11" w15:restartNumberingAfterBreak="0">
+  <w:abstractNum w:abstractNumId="12" w15:restartNumberingAfterBreak="0">
     <w:nsid w:val="5FEF1D0C"/>
     <w:multiLevelType w:val="hybridMultilevel"/>
     <w:tmpl w:val="02908B40"/>
@@ -2583,7 +2864,7 @@
       </w:pPr>
     </w:lvl>
   </w:abstractNum>
-  <w:abstractNum w:abstractNumId="12" w15:restartNumberingAfterBreak="0">
+  <w:abstractNum w:abstractNumId="13" w15:restartNumberingAfterBreak="0">
     <w:nsid w:val="67F0391C"/>
     <w:multiLevelType w:val="hybridMultilevel"/>
     <w:tmpl w:val="50EE3872"/>
@@ -2669,7 +2950,7 @@
       </w:pPr>
     </w:lvl>
   </w:abstractNum>
-  <w:abstractNum w:abstractNumId="13" w15:restartNumberingAfterBreak="0">
+  <w:abstractNum w:abstractNumId="14" w15:restartNumberingAfterBreak="0">
     <w:nsid w:val="6B527FEE"/>
     <w:multiLevelType w:val="hybridMultilevel"/>
     <w:tmpl w:val="5816B0E0"/>
@@ -2782,7 +3063,7 @@
       </w:rPr>
     </w:lvl>
   </w:abstractNum>
-  <w:abstractNum w:abstractNumId="14" w15:restartNumberingAfterBreak="0">
+  <w:abstractNum w:abstractNumId="15" w15:restartNumberingAfterBreak="0">
     <w:nsid w:val="769B58C6"/>
     <w:multiLevelType w:val="hybridMultilevel"/>
     <w:tmpl w:val="B7B4EC2E"/>
@@ -2869,55 +3150,58 @@
     </w:lvl>
   </w:abstractNum>
   <w:num w:numId="1">
+    <w:abstractNumId w:val="13"/>
+  </w:num>
+  <w:num w:numId="2">
+    <w:abstractNumId w:val="6"/>
+  </w:num>
+  <w:num w:numId="3">
+    <w:abstractNumId w:val="5"/>
+  </w:num>
+  <w:num w:numId="4">
+    <w:abstractNumId w:val="7"/>
+  </w:num>
+  <w:num w:numId="5">
+    <w:abstractNumId w:val="4"/>
+  </w:num>
+  <w:num w:numId="6">
+    <w:abstractNumId w:val="14"/>
+  </w:num>
+  <w:num w:numId="7">
+    <w:abstractNumId w:val="9"/>
+  </w:num>
+  <w:num w:numId="8">
+    <w:abstractNumId w:val="1"/>
+  </w:num>
+  <w:num w:numId="9">
+    <w:abstractNumId w:val="3"/>
+  </w:num>
+  <w:num w:numId="10">
+    <w:abstractNumId w:val="8"/>
+  </w:num>
+  <w:num w:numId="11">
+    <w:abstractNumId w:val="11"/>
+  </w:num>
+  <w:num w:numId="12">
+    <w:abstractNumId w:val="2"/>
+  </w:num>
+  <w:num w:numId="13">
+    <w:abstractNumId w:val="10"/>
+  </w:num>
+  <w:num w:numId="14">
+    <w:abstractNumId w:val="15"/>
+  </w:num>
+  <w:num w:numId="15">
     <w:abstractNumId w:val="12"/>
   </w:num>
-  <w:num w:numId="2">
-    <w:abstractNumId w:val="5"/>
-  </w:num>
-  <w:num w:numId="3">
-    <w:abstractNumId w:val="4"/>
-  </w:num>
-  <w:num w:numId="4">
-    <w:abstractNumId w:val="6"/>
-  </w:num>
-  <w:num w:numId="5">
-    <w:abstractNumId w:val="3"/>
-  </w:num>
-  <w:num w:numId="6">
-    <w:abstractNumId w:val="13"/>
-  </w:num>
-  <w:num w:numId="7">
-    <w:abstractNumId w:val="8"/>
-  </w:num>
-  <w:num w:numId="8">
+  <w:num w:numId="16">
     <w:abstractNumId w:val="0"/>
-  </w:num>
-  <w:num w:numId="9">
-    <w:abstractNumId w:val="2"/>
-  </w:num>
-  <w:num w:numId="10">
-    <w:abstractNumId w:val="7"/>
-  </w:num>
-  <w:num w:numId="11">
-    <w:abstractNumId w:val="10"/>
-  </w:num>
-  <w:num w:numId="12">
-    <w:abstractNumId w:val="1"/>
-  </w:num>
-  <w:num w:numId="13">
-    <w:abstractNumId w:val="9"/>
-  </w:num>
-  <w:num w:numId="14">
-    <w:abstractNumId w:val="14"/>
-  </w:num>
-  <w:num w:numId="15">
-    <w:abstractNumId w:val="11"/>
   </w:num>
 </w:numbering>
 </file>
 
 <file path=word/styles.xml><?xml version="1.0" encoding="utf-8"?>
-<w:styles xmlns:mc="http://schemas.openxmlformats.org/markup-compatibility/2006" xmlns:r="http://schemas.openxmlformats.org/officeDocument/2006/relationships" xmlns:w="http://schemas.openxmlformats.org/wordprocessingml/2006/main" xmlns:w14="http://schemas.microsoft.com/office/word/2010/wordml" xmlns:w15="http://schemas.microsoft.com/office/word/2012/wordml" xmlns:w16se="http://schemas.microsoft.com/office/word/2015/wordml/symex" mc:Ignorable="w14 w15 w16se">
+<w:styles xmlns:mc="http://schemas.openxmlformats.org/markup-compatibility/2006" xmlns:r="http://schemas.openxmlformats.org/officeDocument/2006/relationships" xmlns:w="http://schemas.openxmlformats.org/wordprocessingml/2006/main" xmlns:w14="http://schemas.microsoft.com/office/word/2010/wordml" xmlns:w15="http://schemas.microsoft.com/office/word/2012/wordml" xmlns:w16cid="http://schemas.microsoft.com/office/word/2016/wordml/cid" xmlns:w16se="http://schemas.microsoft.com/office/word/2015/wordml/symex" mc:Ignorable="w14 w15 w16se w16cid">
   <w:docDefaults>
     <w:rPrDefault>
       <w:rPr>
@@ -2933,7 +3217,7 @@
       </w:pPr>
     </w:pPrDefault>
   </w:docDefaults>
-  <w:latentStyles w:defLockedState="0" w:defUIPriority="99" w:defSemiHidden="0" w:defUnhideWhenUsed="0" w:defQFormat="0" w:count="371">
+  <w:latentStyles w:defLockedState="0" w:defUIPriority="99" w:defSemiHidden="0" w:defUnhideWhenUsed="0" w:defQFormat="0" w:count="376">
     <w:lsdException w:name="Normal" w:uiPriority="0" w:qFormat="1"/>
     <w:lsdException w:name="heading 1" w:uiPriority="9" w:qFormat="1"/>
     <w:lsdException w:name="heading 2" w:semiHidden="1" w:uiPriority="9" w:unhideWhenUsed="1" w:qFormat="1"/>
@@ -3039,7 +3323,6 @@
     <w:lsdException w:name="HTML Sample" w:semiHidden="1" w:unhideWhenUsed="1"/>
     <w:lsdException w:name="HTML Typewriter" w:semiHidden="1" w:unhideWhenUsed="1"/>
     <w:lsdException w:name="HTML Variable" w:semiHidden="1" w:unhideWhenUsed="1"/>
-    <w:lsdException w:name="Normal Table" w:semiHidden="1" w:unhideWhenUsed="1"/>
     <w:lsdException w:name="annotation subject" w:semiHidden="1" w:unhideWhenUsed="1"/>
     <w:lsdException w:name="No List" w:semiHidden="1" w:unhideWhenUsed="1"/>
     <w:lsdException w:name="Outline List 1" w:semiHidden="1" w:unhideWhenUsed="1"/>
@@ -3082,11 +3365,8 @@
     <w:lsdException w:name="Table Contemporary" w:semiHidden="1" w:unhideWhenUsed="1"/>
     <w:lsdException w:name="Table Elegant" w:semiHidden="1" w:unhideWhenUsed="1"/>
     <w:lsdException w:name="Table Professional" w:semiHidden="1" w:unhideWhenUsed="1"/>
-    <w:lsdException w:name="Table Subtle 1" w:semiHidden="1" w:unhideWhenUsed="1"/>
     <w:lsdException w:name="Table Subtle 2" w:semiHidden="1" w:unhideWhenUsed="1"/>
     <w:lsdException w:name="Table Web 1" w:semiHidden="1" w:unhideWhenUsed="1"/>
-    <w:lsdException w:name="Table Web 2" w:semiHidden="1" w:unhideWhenUsed="1"/>
-    <w:lsdException w:name="Table Web 3" w:semiHidden="1" w:unhideWhenUsed="1"/>
     <w:lsdException w:name="Balloon Text" w:semiHidden="1" w:unhideWhenUsed="1"/>
     <w:lsdException w:name="Table Grid" w:uiPriority="39"/>
     <w:lsdException w:name="Table Theme" w:semiHidden="1" w:unhideWhenUsed="1"/>
@@ -3305,6 +3585,11 @@
     <w:lsdException w:name="List Table 5 Dark Accent 6" w:uiPriority="50"/>
     <w:lsdException w:name="List Table 6 Colorful Accent 6" w:uiPriority="51"/>
     <w:lsdException w:name="List Table 7 Colorful Accent 6" w:uiPriority="52"/>
+    <w:lsdException w:name="Mention" w:semiHidden="1" w:unhideWhenUsed="1"/>
+    <w:lsdException w:name="Smart Hyperlink" w:semiHidden="1" w:unhideWhenUsed="1"/>
+    <w:lsdException w:name="Hashtag" w:semiHidden="1" w:unhideWhenUsed="1"/>
+    <w:lsdException w:name="Unresolved Mention" w:semiHidden="1" w:unhideWhenUsed="1"/>
+    <w:lsdException w:name="Smart Link" w:semiHidden="1" w:unhideWhenUsed="1"/>
   </w:latentStyles>
   <w:style w:type="paragraph" w:default="1" w:styleId="Normale">
     <w:name w:val="Normal"/>

</xml_diff>